<commit_message>
Generacion de reportes 80%
</commit_message>
<xml_diff>
--- a/Sistema Gestor de Tutorias/Formatos/1.docx
+++ b/Sistema Gestor de Tutorias/Formatos/1.docx
@@ -121,10 +121,8 @@
           <w:sz w:val="20"/>
           <w:szCs w:val="20"/>
         </w:rPr>
-        <w:t>&lt;[</w:t>
-      </w:r>
-      <w:proofErr w:type="spellStart"/>
-      <w:proofErr w:type="gramStart"/>
+        <w:t>&lt;[Jefe_</w:t>
+      </w:r>
       <w:r>
         <w:rPr>
           <w:rFonts w:ascii="Montserrat ExtraBold" w:hAnsi="Montserrat ExtraBold" w:cs="Arial"/>
@@ -132,9 +130,8 @@
           <w:sz w:val="20"/>
           <w:szCs w:val="20"/>
         </w:rPr>
-        <w:t>Jefe</w:t>
-      </w:r>
-      <w:proofErr w:type="gramEnd"/>
+        <w:t>Desarrollo</w:t>
+      </w:r>
       <w:r>
         <w:rPr>
           <w:rFonts w:ascii="Montserrat ExtraBold" w:hAnsi="Montserrat ExtraBold" w:cs="Arial"/>
@@ -151,7 +148,7 @@
           <w:sz w:val="20"/>
           <w:szCs w:val="20"/>
         </w:rPr>
-        <w:t>Desarrollo</w:t>
+        <w:t>Académico</w:t>
       </w:r>
       <w:r>
         <w:rPr>
@@ -160,8 +157,18 @@
           <w:sz w:val="20"/>
           <w:szCs w:val="20"/>
         </w:rPr>
-        <w:t>_</w:t>
-      </w:r>
+        <w:t>]&gt;</w:t>
+      </w:r>
+    </w:p>
+    <w:p>
+      <w:pPr>
+        <w:ind w:right="94"/>
+        <w:rPr>
+          <w:rFonts w:ascii="Montserrat ExtraBold" w:hAnsi="Montserrat ExtraBold"/>
+          <w:sz w:val="20"/>
+          <w:szCs w:val="20"/>
+        </w:rPr>
+      </w:pPr>
       <w:r>
         <w:rPr>
           <w:rFonts w:ascii="Montserrat ExtraBold" w:hAnsi="Montserrat ExtraBold" w:cs="Arial"/>
@@ -169,49 +176,50 @@
           <w:sz w:val="20"/>
           <w:szCs w:val="20"/>
         </w:rPr>
-        <w:t>Académico</w:t>
-      </w:r>
-      <w:proofErr w:type="spellEnd"/>
-      <w:r>
+        <w:t>JEFA DE DEPTO. DE DESARROLLO ACADÉMICO</w:t>
+      </w:r>
+    </w:p>
+    <w:p>
+      <w:pPr>
+        <w:ind w:right="94"/>
+        <w:jc w:val="both"/>
         <w:rPr>
           <w:rFonts w:ascii="Montserrat ExtraBold" w:hAnsi="Montserrat ExtraBold" w:cs="Arial"/>
           <w:b/>
           <w:sz w:val="20"/>
           <w:szCs w:val="20"/>
         </w:rPr>
-        <w:t>]&gt;</w:t>
+      </w:pPr>
+      <w:r>
+        <w:rPr>
+          <w:rFonts w:ascii="Montserrat ExtraBold" w:hAnsi="Montserrat ExtraBold" w:cs="Arial"/>
+          <w:b/>
+          <w:sz w:val="20"/>
+          <w:szCs w:val="20"/>
+        </w:rPr>
+        <w:t>PRESENTE</w:t>
       </w:r>
     </w:p>
     <w:p>
       <w:pPr>
         <w:ind w:right="94"/>
-        <w:rPr>
-          <w:rFonts w:ascii="Montserrat ExtraBold" w:hAnsi="Montserrat ExtraBold"/>
-          <w:sz w:val="20"/>
-          <w:szCs w:val="20"/>
-        </w:rPr>
-      </w:pPr>
-      <w:r>
+        <w:jc w:val="right"/>
         <w:rPr>
           <w:rFonts w:ascii="Montserrat ExtraBold" w:hAnsi="Montserrat ExtraBold" w:cs="Arial"/>
           <w:b/>
           <w:sz w:val="20"/>
           <w:szCs w:val="20"/>
         </w:rPr>
-        <w:t>JEFA DE DEPTO. DE DESARROLLO ACADÉMICO</w:t>
-      </w:r>
-    </w:p>
-    <w:p>
-      <w:pPr>
-        <w:ind w:right="94"/>
-        <w:jc w:val="both"/>
+      </w:pPr>
+      <w:r>
         <w:rPr>
           <w:rFonts w:ascii="Montserrat ExtraBold" w:hAnsi="Montserrat ExtraBold" w:cs="Arial"/>
           <w:b/>
           <w:sz w:val="20"/>
           <w:szCs w:val="20"/>
         </w:rPr>
-      </w:pPr>
+        <w:t xml:space="preserve">Atn. </w:t>
+      </w:r>
       <w:r>
         <w:rPr>
           <w:rFonts w:ascii="Montserrat ExtraBold" w:hAnsi="Montserrat ExtraBold" w:cs="Arial"/>
@@ -219,68 +227,7 @@
           <w:sz w:val="20"/>
           <w:szCs w:val="20"/>
         </w:rPr>
-        <w:t>PRESENTE</w:t>
-      </w:r>
-    </w:p>
-    <w:p>
-      <w:pPr>
-        <w:ind w:right="94"/>
-        <w:jc w:val="right"/>
-        <w:rPr>
-          <w:rFonts w:ascii="Montserrat ExtraBold" w:hAnsi="Montserrat ExtraBold" w:cs="Arial"/>
-          <w:b/>
-          <w:sz w:val="20"/>
-          <w:szCs w:val="20"/>
-        </w:rPr>
-      </w:pPr>
-      <w:r>
-        <w:rPr>
-          <w:rFonts w:ascii="Montserrat ExtraBold" w:hAnsi="Montserrat ExtraBold" w:cs="Arial"/>
-          <w:b/>
-          <w:sz w:val="20"/>
-          <w:szCs w:val="20"/>
-        </w:rPr>
-        <w:t xml:space="preserve">Atn. </w:t>
-      </w:r>
-      <w:r>
-        <w:rPr>
-          <w:rFonts w:ascii="Montserrat ExtraBold" w:hAnsi="Montserrat ExtraBold" w:cs="Arial"/>
-          <w:b/>
-          <w:sz w:val="20"/>
-          <w:szCs w:val="20"/>
-        </w:rPr>
-        <w:t>&lt;[</w:t>
-      </w:r>
-      <w:proofErr w:type="spellStart"/>
-      <w:proofErr w:type="gramStart"/>
-      <w:r>
-        <w:rPr>
-          <w:rFonts w:ascii="Montserrat ExtraBold" w:hAnsi="Montserrat ExtraBold" w:cs="Arial"/>
-          <w:b/>
-          <w:sz w:val="20"/>
-          <w:szCs w:val="20"/>
-        </w:rPr>
-        <w:t>Jefe</w:t>
-      </w:r>
-      <w:proofErr w:type="gramEnd"/>
-      <w:r>
-        <w:rPr>
-          <w:rFonts w:ascii="Montserrat ExtraBold" w:hAnsi="Montserrat ExtraBold" w:cs="Arial"/>
-          <w:b/>
-          <w:sz w:val="20"/>
-          <w:szCs w:val="20"/>
-        </w:rPr>
-        <w:t>_Tutorias_Institucional</w:t>
-      </w:r>
-      <w:proofErr w:type="spellEnd"/>
-      <w:r>
-        <w:rPr>
-          <w:rFonts w:ascii="Montserrat ExtraBold" w:hAnsi="Montserrat ExtraBold" w:cs="Arial"/>
-          <w:b/>
-          <w:sz w:val="20"/>
-          <w:szCs w:val="20"/>
-        </w:rPr>
-        <w:t>]&gt;</w:t>
+        <w:t>&lt;[Jefe_Tutorias_Institucional]&gt;</w:t>
       </w:r>
     </w:p>
     <w:p>
@@ -379,9 +326,8 @@
           <w:szCs w:val="20"/>
           <w:lang w:val="es-ES"/>
         </w:rPr>
-        <w:t>&lt;[</w:t>
-      </w:r>
-      <w:proofErr w:type="spellStart"/>
+        <w:t>&lt;[Periodo_Inicio]&gt;</w:t>
+      </w:r>
       <w:r>
         <w:rPr>
           <w:rFonts w:ascii="Montserrat Medium" w:hAnsi="Montserrat Medium" w:cs="Arial"/>
@@ -390,9 +336,8 @@
           <w:szCs w:val="20"/>
           <w:lang w:val="es-ES"/>
         </w:rPr>
-        <w:t>Periodo_Inicio</w:t>
-      </w:r>
-      <w:proofErr w:type="spellEnd"/>
+        <w:t xml:space="preserve"> </w:t>
+      </w:r>
       <w:r>
         <w:rPr>
           <w:rFonts w:ascii="Montserrat Medium" w:hAnsi="Montserrat Medium" w:cs="Arial"/>
@@ -401,7 +346,7 @@
           <w:szCs w:val="20"/>
           <w:lang w:val="es-ES"/>
         </w:rPr>
-        <w:t>]&gt;</w:t>
+        <w:t>-</w:t>
       </w:r>
       <w:r>
         <w:rPr>
@@ -421,7 +366,16 @@
           <w:szCs w:val="20"/>
           <w:lang w:val="es-ES"/>
         </w:rPr>
-        <w:t>-</w:t>
+        <w:t>&lt;[Periodo_Final]&gt;</w:t>
+      </w:r>
+      <w:r>
+        <w:rPr>
+          <w:rFonts w:ascii="Montserrat Medium" w:hAnsi="Montserrat Medium" w:cs="Arial"/>
+          <w:sz w:val="20"/>
+          <w:szCs w:val="20"/>
+          <w:lang w:val="es-ES"/>
+        </w:rPr>
+        <w:t xml:space="preserve"> </w:t>
       </w:r>
       <w:r>
         <w:rPr>
@@ -431,7 +385,7 @@
           <w:szCs w:val="20"/>
           <w:lang w:val="es-ES"/>
         </w:rPr>
-        <w:t xml:space="preserve"> </w:t>
+        <w:t>&lt;[A</w:t>
       </w:r>
       <w:r>
         <w:rPr>
@@ -439,72 +393,9 @@
           <w:bCs/>
           <w:sz w:val="20"/>
           <w:szCs w:val="20"/>
-          <w:lang w:val="es-ES"/>
-        </w:rPr>
-        <w:t>&lt;[</w:t>
-      </w:r>
-      <w:proofErr w:type="spellStart"/>
-      <w:r>
-        <w:rPr>
-          <w:rFonts w:ascii="Montserrat Medium" w:hAnsi="Montserrat Medium" w:cs="Arial"/>
-          <w:bCs/>
-          <w:sz w:val="20"/>
-          <w:szCs w:val="20"/>
-          <w:lang w:val="es-ES"/>
-        </w:rPr>
-        <w:t>Periodo_Final</w:t>
-      </w:r>
-      <w:proofErr w:type="spellEnd"/>
-      <w:r>
-        <w:rPr>
-          <w:rFonts w:ascii="Montserrat Medium" w:hAnsi="Montserrat Medium" w:cs="Arial"/>
-          <w:bCs/>
-          <w:sz w:val="20"/>
-          <w:szCs w:val="20"/>
-          <w:lang w:val="es-ES"/>
-        </w:rPr>
-        <w:t>]&gt;</w:t>
-      </w:r>
-      <w:r>
-        <w:rPr>
-          <w:rFonts w:ascii="Montserrat Medium" w:hAnsi="Montserrat Medium" w:cs="Arial"/>
-          <w:sz w:val="20"/>
-          <w:szCs w:val="20"/>
-          <w:lang w:val="es-ES"/>
-        </w:rPr>
-        <w:t xml:space="preserve"> </w:t>
-      </w:r>
-      <w:r>
-        <w:rPr>
-          <w:rFonts w:ascii="Montserrat Medium" w:hAnsi="Montserrat Medium" w:cs="Arial"/>
-          <w:bCs/>
-          <w:sz w:val="20"/>
-          <w:szCs w:val="20"/>
-          <w:lang w:val="es-ES"/>
-        </w:rPr>
-        <w:t>&lt;[A</w:t>
-      </w:r>
-      <w:proofErr w:type="spellStart"/>
-      <w:r>
-        <w:rPr>
-          <w:rFonts w:ascii="Montserrat Medium" w:hAnsi="Montserrat Medium" w:cs="Arial"/>
-          <w:bCs/>
-          <w:sz w:val="20"/>
-          <w:szCs w:val="20"/>
           <w:lang w:val="en-US"/>
         </w:rPr>
-        <w:t>ño_Periodo</w:t>
-      </w:r>
-      <w:proofErr w:type="spellEnd"/>
-      <w:r>
-        <w:rPr>
-          <w:rFonts w:ascii="Montserrat Medium" w:hAnsi="Montserrat Medium" w:cs="Arial"/>
-          <w:bCs/>
-          <w:sz w:val="20"/>
-          <w:szCs w:val="20"/>
-          <w:lang w:val="en-US"/>
-        </w:rPr>
-        <w:t>]</w:t>
+        <w:t>ño_Periodo]</w:t>
       </w:r>
       <w:r>
         <w:rPr>
@@ -699,9 +590,8 @@
                 <w:sz w:val="20"/>
                 <w:szCs w:val="20"/>
               </w:rPr>
-              <w:t>&lt;[</w:t>
-            </w:r>
-            <w:proofErr w:type="spellStart"/>
+              <w:t>&lt;[Nombre_</w:t>
+            </w:r>
             <w:r>
               <w:rPr>
                 <w:rFonts w:ascii="Montserrat ExtraBold" w:hAnsi="Montserrat ExtraBold" w:cs="Arial"/>
@@ -709,9 +599,8 @@
                 <w:sz w:val="20"/>
                 <w:szCs w:val="20"/>
               </w:rPr>
-              <w:t>Nombre_Docente</w:t>
-            </w:r>
-            <w:proofErr w:type="spellEnd"/>
+              <w:t>Tutor</w:t>
+            </w:r>
             <w:r>
               <w:rPr>
                 <w:rFonts w:ascii="Montserrat ExtraBold" w:hAnsi="Montserrat ExtraBold" w:cs="Arial"/>
@@ -745,7 +634,7 @@
                 <w:szCs w:val="20"/>
                 <w:lang w:eastAsia="es-MX"/>
               </w:rPr>
-              <w:t>&lt;[Imagen_Docente]&gt;</w:t>
+              <w:t>&lt;[Imagen]&gt;</w:t>
             </w:r>
           </w:p>
         </w:tc>
@@ -766,7 +655,19 @@
               <w:t>Tutor del grupo “</w:t>
             </w:r>
             <w:r>
-              <w:t>&lt;Grupo&gt;</w:t>
+              <w:t>&lt;</w:t>
+            </w:r>
+            <w:r>
+              <w:t>[</w:t>
+            </w:r>
+            <w:r>
+              <w:t>Grupo</w:t>
+            </w:r>
+            <w:r>
+              <w:t>]</w:t>
+            </w:r>
+            <w:r>
+              <w:t>&gt;</w:t>
             </w:r>
             <w:r>
               <w:t>” de Sistemas Computacionales</w:t>
@@ -859,9 +760,8 @@
                 <w:sz w:val="20"/>
                 <w:szCs w:val="20"/>
               </w:rPr>
-              <w:t>&lt;[</w:t>
-            </w:r>
-            <w:proofErr w:type="spellStart"/>
+              <w:t>&lt;[Nombre_</w:t>
+            </w:r>
             <w:r>
               <w:rPr>
                 <w:rFonts w:ascii="Montserrat ExtraBold" w:hAnsi="Montserrat ExtraBold" w:cs="Arial"/>
@@ -869,9 +769,8 @@
                 <w:sz w:val="20"/>
                 <w:szCs w:val="20"/>
               </w:rPr>
-              <w:t>Nombre_Docente</w:t>
-            </w:r>
-            <w:proofErr w:type="spellEnd"/>
+              <w:t>Tutor</w:t>
+            </w:r>
             <w:r>
               <w:rPr>
                 <w:rFonts w:ascii="Montserrat ExtraBold" w:hAnsi="Montserrat ExtraBold" w:cs="Arial"/>
@@ -905,7 +804,7 @@
                 <w:szCs w:val="20"/>
                 <w:lang w:eastAsia="es-MX"/>
               </w:rPr>
-              <w:t>&lt;[Imagen_Docente]&gt;</w:t>
+              <w:t>&lt;[Imagen]&gt;</w:t>
             </w:r>
           </w:p>
         </w:tc>
@@ -926,7 +825,19 @@
               <w:t>Tutor del grupo “</w:t>
             </w:r>
             <w:r>
-              <w:t>&lt;Grupo&gt;</w:t>
+              <w:t>&lt;</w:t>
+            </w:r>
+            <w:r>
+              <w:t>[</w:t>
+            </w:r>
+            <w:r>
+              <w:t>Grupo</w:t>
+            </w:r>
+            <w:r>
+              <w:t>]</w:t>
+            </w:r>
+            <w:r>
+              <w:t>&gt;</w:t>
             </w:r>
             <w:r>
               <w:t>” de Sistemas Computacionales</w:t>
@@ -1019,9 +930,8 @@
                 <w:sz w:val="20"/>
                 <w:szCs w:val="20"/>
               </w:rPr>
-              <w:t>&lt;[</w:t>
-            </w:r>
-            <w:proofErr w:type="spellStart"/>
+              <w:t>&lt;[Nombre_</w:t>
+            </w:r>
             <w:r>
               <w:rPr>
                 <w:rFonts w:ascii="Montserrat ExtraBold" w:hAnsi="Montserrat ExtraBold" w:cs="Arial"/>
@@ -1029,9 +939,8 @@
                 <w:sz w:val="20"/>
                 <w:szCs w:val="20"/>
               </w:rPr>
-              <w:t>Nombre_Docente</w:t>
-            </w:r>
-            <w:proofErr w:type="spellEnd"/>
+              <w:t>Tutor</w:t>
+            </w:r>
             <w:r>
               <w:rPr>
                 <w:rFonts w:ascii="Montserrat ExtraBold" w:hAnsi="Montserrat ExtraBold" w:cs="Arial"/>
@@ -1047,7 +956,7 @@
               <w:ind w:right="94"/>
               <w:rPr>
                 <w:rFonts w:ascii="Montserrat ExtraBold" w:hAnsi="Montserrat ExtraBold" w:cs="Arial"/>
-                <w:b/>
+                <w:bCs/>
                 <w:sz w:val="20"/>
                 <w:szCs w:val="20"/>
               </w:rPr>
@@ -1055,31 +964,29 @@
             <w:r>
               <w:rPr>
                 <w:rFonts w:ascii="Montserrat ExtraBold" w:hAnsi="Montserrat ExtraBold" w:cs="Arial"/>
-                <w:b/>
+                <w:bCs/>
                 <w:sz w:val="20"/>
                 <w:szCs w:val="20"/>
               </w:rPr>
               <w:t>&lt;</w:t>
             </w:r>
-            <w:proofErr w:type="spellStart"/>
             <w:r>
               <w:rPr>
                 <w:rFonts w:ascii="Montserrat ExtraBold" w:hAnsi="Montserrat ExtraBold" w:cs="Arial"/>
-                <w:b/>
-                <w:sz w:val="20"/>
-                <w:szCs w:val="20"/>
-              </w:rPr>
-              <w:t>Imagen_Docente</w:t>
-            </w:r>
-            <w:proofErr w:type="spellEnd"/>
+                <w:bCs/>
+                <w:sz w:val="20"/>
+                <w:szCs w:val="20"/>
+              </w:rPr>
+              <w:t>[</w:t>
+            </w:r>
             <w:r>
               <w:rPr>
                 <w:rFonts w:ascii="Montserrat ExtraBold" w:hAnsi="Montserrat ExtraBold" w:cs="Arial"/>
-                <w:b/>
-                <w:sz w:val="20"/>
-                <w:szCs w:val="20"/>
-              </w:rPr>
-              <w:t>]&gt;</w:t>
+                <w:bCs/>
+                <w:sz w:val="20"/>
+                <w:szCs w:val="20"/>
+              </w:rPr>
+              <w:t>Imagen]&gt;</w:t>
             </w:r>
           </w:p>
           <w:p>
@@ -1110,7 +1017,19 @@
               <w:t>Tutor del grupo “</w:t>
             </w:r>
             <w:r>
-              <w:t>&lt;Grupo&gt;</w:t>
+              <w:t>&lt;</w:t>
+            </w:r>
+            <w:r>
+              <w:t>[</w:t>
+            </w:r>
+            <w:r>
+              <w:t>Grupo</w:t>
+            </w:r>
+            <w:r>
+              <w:t>]</w:t>
+            </w:r>
+            <w:r>
+              <w:t>&gt;</w:t>
             </w:r>
             <w:r>
               <w:t>” de Sistemas Computacionales.</w:t>
@@ -1455,38 +1374,7 @@
           <w:szCs w:val="16"/>
           <w:lang w:val="es-ES"/>
         </w:rPr>
-        <w:t>&lt;[</w:t>
-      </w:r>
-      <w:proofErr w:type="spellStart"/>
-      <w:proofErr w:type="gramStart"/>
-      <w:r>
-        <w:rPr>
-          <w:rFonts w:ascii="Montserrat Medium" w:hAnsi="Montserrat Medium"/>
-          <w:sz w:val="16"/>
-          <w:szCs w:val="16"/>
-          <w:lang w:val="es-ES"/>
-        </w:rPr>
-        <w:t>Jefe</w:t>
-      </w:r>
-      <w:proofErr w:type="gramEnd"/>
-      <w:r>
-        <w:rPr>
-          <w:rFonts w:ascii="Montserrat Medium" w:hAnsi="Montserrat Medium"/>
-          <w:sz w:val="16"/>
-          <w:szCs w:val="16"/>
-          <w:lang w:val="es-ES"/>
-        </w:rPr>
-        <w:t>_Tutorias</w:t>
-      </w:r>
-      <w:proofErr w:type="spellEnd"/>
-      <w:r>
-        <w:rPr>
-          <w:rFonts w:ascii="Montserrat Medium" w:hAnsi="Montserrat Medium"/>
-          <w:sz w:val="16"/>
-          <w:szCs w:val="16"/>
-          <w:lang w:val="es-ES"/>
-        </w:rPr>
-        <w:t>]&gt;</w:t>
+        <w:t>&lt;[Jefe_Tutorias]&gt;</w:t>
       </w:r>
       <w:r>
         <w:rPr>

</xml_diff>